<commit_message>
changes missed to demo 90
</commit_message>
<xml_diff>
--- a/demos/demo-90-configure-management-workstation/docs/demo-90-configure-management-workstation-endpoints-local-ssl.docx
+++ b/demos/demo-90-configure-management-workstation/docs/demo-90-configure-management-workstation-endpoints-local-ssl.docx
@@ -2004,31 +2004,7 @@
           <w:sz w:val="32"/>
           <w:szCs w:val="32"/>
         </w:rPr>
-        <w:t>":"</w:t>
-      </w:r>
-      <w:proofErr w:type="gramStart"/>
-      <w:r>
-        <w:rPr>
-          <w:rFonts w:ascii="Consolas" w:hAnsi="Consolas"/>
-          <w:b/>
-          <w:bCs/>
-          <w:color w:val="2AD2C9"/>
-          <w:sz w:val="32"/>
-          <w:szCs w:val="32"/>
-        </w:rPr>
-        <w:t>https://euare.{</w:t>
-      </w:r>
-      <w:proofErr w:type="gramEnd"/>
-      <w:r>
-        <w:rPr>
-          <w:rFonts w:ascii="Consolas" w:hAnsi="Consolas"/>
-          <w:b/>
-          <w:bCs/>
-          <w:color w:val="2AD2C9"/>
-          <w:sz w:val="32"/>
-          <w:szCs w:val="32"/>
-        </w:rPr>
-        <w:t>region}.hpcloudsvc.com:",</w:t>
+        <w:t>":"https://euare.{region}.hpcloudsvc.com:",</w:t>
       </w:r>
     </w:p>
     <w:p>
@@ -5170,6 +5146,8 @@
         </w:rPr>
         <w:t xml:space="preserve">      }</w:t>
       </w:r>
+      <w:bookmarkStart w:id="0" w:name="_GoBack"/>
+      <w:bookmarkEnd w:id="0"/>
     </w:p>
     <w:p>
       <w:pPr>
@@ -7333,8 +7311,6 @@
           <w:szCs w:val="32"/>
         </w:rPr>
       </w:pPr>
-      <w:bookmarkStart w:id="0" w:name="_GoBack"/>
-      <w:bookmarkEnd w:id="0"/>
       <w:r>
         <w:rPr>
           <w:rFonts w:ascii="Consolas" w:hAnsi="Consolas"/>

</xml_diff>